<commit_message>
Texte 2 Texte 3
</commit_message>
<xml_diff>
--- a/Test.docx
+++ b/Test.docx
@@ -5,6 +5,14 @@
     <w:p>
       <w:r>
         <w:t>Texte 1</w:t>
+      </w:r>
+    </w:p>
+    <w:p>
+      <w:r>
+        <w:t xml:space="preserve">Texte </w:t>
+      </w:r>
+      <w:r>
+        <w:t>2</w:t>
       </w:r>
     </w:p>
     <w:p>

</xml_diff>

<commit_message>
Texte 4 Texte 5
</commit_message>
<xml_diff>
--- a/Test.docx
+++ b/Test.docx
@@ -7,9 +7,16 @@
         <w:t>Texte 1</w:t>
       </w:r>
     </w:p>
+    <w:p/>
+    <w:p/>
     <w:p>
       <w:r>
         <w:t>Texte 4</w:t>
+      </w:r>
+    </w:p>
+    <w:p>
+      <w:r>
+        <w:t>Texte 5</w:t>
       </w:r>
     </w:p>
     <w:p/>

</xml_diff>

<commit_message>
Texte 1 Texte 2 Texte 3 Texte 4
</commit_message>
<xml_diff>
--- a/Test.docx
+++ b/Test.docx
@@ -7,8 +7,16 @@
         <w:t>Texte 1</w:t>
       </w:r>
     </w:p>
-    <w:p/>
-    <w:p/>
+    <w:p>
+      <w:r>
+        <w:t>Texte 2</w:t>
+      </w:r>
+    </w:p>
+    <w:p>
+      <w:r>
+        <w:t>Texte 3</w:t>
+      </w:r>
+    </w:p>
     <w:p>
       <w:r>
         <w:t>Texte 4</w:t>
@@ -184,7 +192,7 @@
   <w:style w:type="paragraph" w:default="1" w:styleId="Normal">
     <w:name w:val="Normal"/>
     <w:qFormat/>
-    <w:rsid w:val="00BC2F87"/>
+    <w:rsid w:val="009239FF"/>
   </w:style>
   <w:style w:type="character" w:default="1" w:styleId="Policepardfaut">
     <w:name w:val="Default Paragraph Font"/>

</xml_diff>

<commit_message>
Ajout de la date de woorkshop Mednine
</commit_message>
<xml_diff>
--- a/Test.docx
+++ b/Test.docx
@@ -20,7 +20,27 @@
         <w:t>Texte 3</w:t>
       </w:r>
     </w:p>
-    <w:p/>
+    <w:p>
+      <w:r>
+        <w:t xml:space="preserve">Workshop </w:t>
+      </w:r>
+      <w:proofErr w:type="spellStart"/>
+      <w:r>
+        <w:t>Mednine</w:t>
+      </w:r>
+      <w:proofErr w:type="spellEnd"/>
+      <w:r>
+        <w:t xml:space="preserve"> - </w:t>
+      </w:r>
+      <w:proofErr w:type="spellStart"/>
+      <w:r>
+        <w:t>Zarzie</w:t>
+      </w:r>
+      <w:proofErr w:type="spellEnd"/>
+      <w:r>
+        <w:t xml:space="preserve"> : 31/10/2015</w:t>
+      </w:r>
+    </w:p>
     <w:sectPr>
       <w:pgSz w:w="11906" w:h="16838"/>
       <w:pgMar w:top="1417" w:right="1417" w:bottom="1417" w:left="1417" w:header="708" w:footer="708" w:gutter="0"/>

</xml_diff>